<commit_message>
Adicionando a parte C da GS
</commit_message>
<xml_diff>
--- a/GS.docx
+++ b/GS.docx
@@ -63,14 +63,6 @@
         </w:rPr>
         <w:t>Matheus Franco – RM550778</w:t>
       </w:r>
-    </w:p>
-    <w:p>
-      <w:pPr>
-        <w:rPr>
-          <w:sz w:val="24"/>
-          <w:szCs w:val="24"/>
-        </w:rPr>
-      </w:pPr>
       <w:r>
         <w:rPr>
           <w:sz w:val="24"/>
@@ -85,6 +77,35 @@
         </w:rPr>
         <w:br/>
       </w:r>
+      <w:r>
+        <w:rPr>
+          <w:sz w:val="24"/>
+          <w:szCs w:val="24"/>
+        </w:rPr>
+        <w:t>https://github.com/enzogcampos/Gs-Governanca.git</w:t>
+      </w:r>
+    </w:p>
+    <w:p>
+      <w:pPr>
+        <w:rPr>
+          <w:sz w:val="24"/>
+          <w:szCs w:val="24"/>
+        </w:rPr>
+      </w:pPr>
+      <w:r>
+        <w:rPr>
+          <w:sz w:val="24"/>
+          <w:szCs w:val="24"/>
+        </w:rPr>
+        <w:br/>
+      </w:r>
+      <w:r>
+        <w:rPr>
+          <w:sz w:val="24"/>
+          <w:szCs w:val="24"/>
+        </w:rPr>
+        <w:br/>
+      </w:r>
       <w:proofErr w:type="gramStart"/>
       <w:r>
         <w:rPr>
@@ -117,6 +138,7 @@
       </w:r>
       <w:r>
         <w:rPr>
+          <w:noProof/>
           <w:sz w:val="24"/>
           <w:szCs w:val="24"/>
         </w:rPr>
@@ -378,6 +400,299 @@
           </wp:inline>
         </w:drawing>
       </w:r>
+    </w:p>
+    <w:p>
+      <w:pPr>
+        <w:rPr>
+          <w:sz w:val="24"/>
+          <w:szCs w:val="24"/>
+        </w:rPr>
+      </w:pPr>
+    </w:p>
+    <w:p>
+      <w:pPr>
+        <w:rPr>
+          <w:sz w:val="24"/>
+          <w:szCs w:val="24"/>
+        </w:rPr>
+      </w:pPr>
+    </w:p>
+    <w:p>
+      <w:pPr>
+        <w:rPr>
+          <w:sz w:val="24"/>
+          <w:szCs w:val="24"/>
+        </w:rPr>
+      </w:pPr>
+      <w:r>
+        <w:rPr>
+          <w:sz w:val="24"/>
+          <w:szCs w:val="24"/>
+        </w:rPr>
+        <w:t>C)</w:t>
+      </w:r>
+      <w:r>
+        <w:rPr>
+          <w:sz w:val="24"/>
+          <w:szCs w:val="24"/>
+        </w:rPr>
+        <w:br/>
+      </w:r>
+      <w:r>
+        <w:drawing>
+          <wp:inline distT="0" distB="0" distL="0" distR="0" wp14:anchorId="66C61281" wp14:editId="01F49126">
+            <wp:extent cx="5731510" cy="4018915"/>
+            <wp:effectExtent l="0" t="0" r="2540" b="635"/>
+            <wp:docPr id="5" name="Picture 5"/>
+            <wp:cNvGraphicFramePr>
+              <a:graphicFrameLocks xmlns:a="http://schemas.openxmlformats.org/drawingml/2006/main" noChangeAspect="1"/>
+            </wp:cNvGraphicFramePr>
+            <a:graphic xmlns:a="http://schemas.openxmlformats.org/drawingml/2006/main">
+              <a:graphicData uri="http://schemas.openxmlformats.org/drawingml/2006/picture">
+                <pic:pic xmlns:pic="http://schemas.openxmlformats.org/drawingml/2006/picture">
+                  <pic:nvPicPr>
+                    <pic:cNvPr id="1" name=""/>
+                    <pic:cNvPicPr/>
+                  </pic:nvPicPr>
+                  <pic:blipFill>
+                    <a:blip r:embed="rId8"/>
+                    <a:stretch>
+                      <a:fillRect/>
+                    </a:stretch>
+                  </pic:blipFill>
+                  <pic:spPr>
+                    <a:xfrm>
+                      <a:off x="0" y="0"/>
+                      <a:ext cx="5731510" cy="4018915"/>
+                    </a:xfrm>
+                    <a:prstGeom prst="rect">
+                      <a:avLst/>
+                    </a:prstGeom>
+                  </pic:spPr>
+                </pic:pic>
+              </a:graphicData>
+            </a:graphic>
+          </wp:inline>
+        </w:drawing>
+      </w:r>
+    </w:p>
+    <w:p>
+      <w:pPr>
+        <w:rPr>
+          <w:sz w:val="24"/>
+          <w:szCs w:val="24"/>
+        </w:rPr>
+      </w:pPr>
+      <w:r>
+        <w:lastRenderedPageBreak/>
+        <w:drawing>
+          <wp:inline distT="0" distB="0" distL="0" distR="0" wp14:anchorId="6AB535A6" wp14:editId="44D8052F">
+            <wp:extent cx="4686954" cy="2048161"/>
+            <wp:effectExtent l="0" t="0" r="0" b="9525"/>
+            <wp:docPr id="6" name="Picture 6"/>
+            <wp:cNvGraphicFramePr>
+              <a:graphicFrameLocks xmlns:a="http://schemas.openxmlformats.org/drawingml/2006/main" noChangeAspect="1"/>
+            </wp:cNvGraphicFramePr>
+            <a:graphic xmlns:a="http://schemas.openxmlformats.org/drawingml/2006/main">
+              <a:graphicData uri="http://schemas.openxmlformats.org/drawingml/2006/picture">
+                <pic:pic xmlns:pic="http://schemas.openxmlformats.org/drawingml/2006/picture">
+                  <pic:nvPicPr>
+                    <pic:cNvPr id="1" name=""/>
+                    <pic:cNvPicPr/>
+                  </pic:nvPicPr>
+                  <pic:blipFill>
+                    <a:blip r:embed="rId9"/>
+                    <a:stretch>
+                      <a:fillRect/>
+                    </a:stretch>
+                  </pic:blipFill>
+                  <pic:spPr>
+                    <a:xfrm>
+                      <a:off x="0" y="0"/>
+                      <a:ext cx="4686954" cy="2048161"/>
+                    </a:xfrm>
+                    <a:prstGeom prst="rect">
+                      <a:avLst/>
+                    </a:prstGeom>
+                  </pic:spPr>
+                </pic:pic>
+              </a:graphicData>
+            </a:graphic>
+          </wp:inline>
+        </w:drawing>
+      </w:r>
+    </w:p>
+    <w:p>
+      <w:pPr>
+        <w:rPr>
+          <w:sz w:val="24"/>
+          <w:szCs w:val="24"/>
+        </w:rPr>
+      </w:pPr>
+    </w:p>
+    <w:p>
+      <w:pPr>
+        <w:rPr>
+          <w:sz w:val="24"/>
+          <w:szCs w:val="24"/>
+        </w:rPr>
+      </w:pPr>
+      <w:r>
+        <w:drawing>
+          <wp:inline distT="0" distB="0" distL="0" distR="0" wp14:anchorId="5F87BCB4" wp14:editId="755F285E">
+            <wp:extent cx="5029902" cy="2896004"/>
+            <wp:effectExtent l="0" t="0" r="0" b="0"/>
+            <wp:docPr id="7" name="Picture 7"/>
+            <wp:cNvGraphicFramePr>
+              <a:graphicFrameLocks xmlns:a="http://schemas.openxmlformats.org/drawingml/2006/main" noChangeAspect="1"/>
+            </wp:cNvGraphicFramePr>
+            <a:graphic xmlns:a="http://schemas.openxmlformats.org/drawingml/2006/main">
+              <a:graphicData uri="http://schemas.openxmlformats.org/drawingml/2006/picture">
+                <pic:pic xmlns:pic="http://schemas.openxmlformats.org/drawingml/2006/picture">
+                  <pic:nvPicPr>
+                    <pic:cNvPr id="1" name=""/>
+                    <pic:cNvPicPr/>
+                  </pic:nvPicPr>
+                  <pic:blipFill>
+                    <a:blip r:embed="rId10"/>
+                    <a:stretch>
+                      <a:fillRect/>
+                    </a:stretch>
+                  </pic:blipFill>
+                  <pic:spPr>
+                    <a:xfrm>
+                      <a:off x="0" y="0"/>
+                      <a:ext cx="5029902" cy="2896004"/>
+                    </a:xfrm>
+                    <a:prstGeom prst="rect">
+                      <a:avLst/>
+                    </a:prstGeom>
+                  </pic:spPr>
+                </pic:pic>
+              </a:graphicData>
+            </a:graphic>
+          </wp:inline>
+        </w:drawing>
+      </w:r>
+    </w:p>
+    <w:p>
+      <w:pPr>
+        <w:rPr>
+          <w:sz w:val="24"/>
+          <w:szCs w:val="24"/>
+        </w:rPr>
+      </w:pPr>
+    </w:p>
+    <w:p>
+      <w:pPr>
+        <w:rPr>
+          <w:sz w:val="24"/>
+          <w:szCs w:val="24"/>
+        </w:rPr>
+      </w:pPr>
+      <w:r>
+        <w:lastRenderedPageBreak/>
+        <w:drawing>
+          <wp:inline distT="0" distB="0" distL="0" distR="0" wp14:anchorId="57F0585B" wp14:editId="3A7A89A7">
+            <wp:extent cx="4810796" cy="3372321"/>
+            <wp:effectExtent l="0" t="0" r="0" b="0"/>
+            <wp:docPr id="8" name="Picture 8"/>
+            <wp:cNvGraphicFramePr>
+              <a:graphicFrameLocks xmlns:a="http://schemas.openxmlformats.org/drawingml/2006/main" noChangeAspect="1"/>
+            </wp:cNvGraphicFramePr>
+            <a:graphic xmlns:a="http://schemas.openxmlformats.org/drawingml/2006/main">
+              <a:graphicData uri="http://schemas.openxmlformats.org/drawingml/2006/picture">
+                <pic:pic xmlns:pic="http://schemas.openxmlformats.org/drawingml/2006/picture">
+                  <pic:nvPicPr>
+                    <pic:cNvPr id="1" name=""/>
+                    <pic:cNvPicPr/>
+                  </pic:nvPicPr>
+                  <pic:blipFill>
+                    <a:blip r:embed="rId11"/>
+                    <a:stretch>
+                      <a:fillRect/>
+                    </a:stretch>
+                  </pic:blipFill>
+                  <pic:spPr>
+                    <a:xfrm>
+                      <a:off x="0" y="0"/>
+                      <a:ext cx="4810796" cy="3372321"/>
+                    </a:xfrm>
+                    <a:prstGeom prst="rect">
+                      <a:avLst/>
+                    </a:prstGeom>
+                  </pic:spPr>
+                </pic:pic>
+              </a:graphicData>
+            </a:graphic>
+          </wp:inline>
+        </w:drawing>
+      </w:r>
+    </w:p>
+    <w:p>
+      <w:pPr>
+        <w:rPr>
+          <w:sz w:val="24"/>
+          <w:szCs w:val="24"/>
+        </w:rPr>
+      </w:pPr>
+    </w:p>
+    <w:p>
+      <w:pPr>
+        <w:rPr>
+          <w:sz w:val="24"/>
+          <w:szCs w:val="24"/>
+        </w:rPr>
+      </w:pPr>
+      <w:r>
+        <w:rPr>
+          <w:sz w:val="24"/>
+          <w:szCs w:val="24"/>
+        </w:rPr>
+        <w:drawing>
+          <wp:inline distT="0" distB="0" distL="0" distR="0" wp14:anchorId="36B0FA14" wp14:editId="5EBF68A8">
+            <wp:extent cx="5731510" cy="2809240"/>
+            <wp:effectExtent l="0" t="0" r="2540" b="0"/>
+            <wp:docPr id="9" name="Picture 9"/>
+            <wp:cNvGraphicFramePr>
+              <a:graphicFrameLocks xmlns:a="http://schemas.openxmlformats.org/drawingml/2006/main" noChangeAspect="1"/>
+            </wp:cNvGraphicFramePr>
+            <a:graphic xmlns:a="http://schemas.openxmlformats.org/drawingml/2006/main">
+              <a:graphicData uri="http://schemas.openxmlformats.org/drawingml/2006/picture">
+                <pic:pic xmlns:pic="http://schemas.openxmlformats.org/drawingml/2006/picture">
+                  <pic:nvPicPr>
+                    <pic:cNvPr id="1" name=""/>
+                    <pic:cNvPicPr/>
+                  </pic:nvPicPr>
+                  <pic:blipFill>
+                    <a:blip r:embed="rId12"/>
+                    <a:stretch>
+                      <a:fillRect/>
+                    </a:stretch>
+                  </pic:blipFill>
+                  <pic:spPr>
+                    <a:xfrm>
+                      <a:off x="0" y="0"/>
+                      <a:ext cx="5731510" cy="2809240"/>
+                    </a:xfrm>
+                    <a:prstGeom prst="rect">
+                      <a:avLst/>
+                    </a:prstGeom>
+                  </pic:spPr>
+                </pic:pic>
+              </a:graphicData>
+            </a:graphic>
+          </wp:inline>
+        </w:drawing>
+      </w:r>
+    </w:p>
+    <w:p>
+      <w:pPr>
+        <w:rPr>
+          <w:sz w:val="24"/>
+          <w:szCs w:val="24"/>
+        </w:rPr>
+      </w:pPr>
     </w:p>
     <w:p>
       <w:pPr>

</xml_diff>